<commit_message>
Neural Network Implementation in Python
</commit_message>
<xml_diff>
--- a/Course-2 Advanced Learning Algorithms/1_Neural Networks/lecture notes/4_Neural Network implementation in Python.docx
+++ b/Course-2 Advanced Learning Algorithms/1_Neural Networks/lecture notes/4_Neural Network implementation in Python.docx
@@ -2,10 +2,835 @@
 <file path=word/document.xml><?xml version="1.0" encoding="utf-8"?>
 <w:document xmlns:wpc="http://schemas.microsoft.com/office/word/2010/wordprocessingCanvas" xmlns:cx="http://schemas.microsoft.com/office/drawing/2014/chartex" xmlns:cx1="http://schemas.microsoft.com/office/drawing/2015/9/8/chartex" xmlns:cx2="http://schemas.microsoft.com/office/drawing/2015/10/21/chartex" xmlns:cx3="http://schemas.microsoft.com/office/drawing/2016/5/9/chartex" xmlns:cx4="http://schemas.microsoft.com/office/drawing/2016/5/10/chartex" xmlns:cx5="http://schemas.microsoft.com/office/drawing/2016/5/11/chartex" xmlns:cx6="http://schemas.microsoft.com/office/drawing/2016/5/12/chartex" xmlns:cx7="http://schemas.microsoft.com/office/drawing/2016/5/13/chartex" xmlns:cx8="http://schemas.microsoft.com/office/drawing/2016/5/14/chartex" xmlns:mc="http://schemas.openxmlformats.org/markup-compatibility/2006" xmlns:aink="http://schemas.microsoft.com/office/drawing/2016/ink" xmlns:am3d="http://schemas.microsoft.com/office/drawing/2017/model3d" xmlns:o="urn:schemas-microsoft-com:office:office" xmlns:oel="http://schemas.microsoft.com/office/2019/extlst" xmlns:r="http://schemas.openxmlformats.org/officeDocument/2006/relationships" xmlns:m="http://schemas.openxmlformats.org/officeDocument/2006/math" xmlns:v="urn:schemas-microsoft-com:vml" xmlns:wp14="http://schemas.microsoft.com/office/word/2010/wordprocessingDrawing" xmlns:wp="http://schemas.openxmlformats.org/drawingml/2006/wordprocessingDrawing" xmlns:w10="urn:schemas-microsoft-com:office:word" xmlns:w="http://schemas.openxmlformats.org/wordprocessingml/2006/main" xmlns:w14="http://schemas.microsoft.com/office/word/2010/wordml" xmlns:w15="http://schemas.microsoft.com/office/word/2012/wordml" xmlns:w16cex="http://schemas.microsoft.com/office/word/2018/wordml/cex" xmlns:w16cid="http://schemas.microsoft.com/office/word/2016/wordml/cid" xmlns:w16="http://schemas.microsoft.com/office/word/2018/wordml" xmlns:w16sdtdh="http://schemas.microsoft.com/office/word/2020/wordml/sdtdatahash" xmlns:w16se="http://schemas.microsoft.com/office/word/2015/wordml/symex" xmlns:wpg="http://schemas.microsoft.com/office/word/2010/wordprocessingGroup" xmlns:wpi="http://schemas.microsoft.com/office/word/2010/wordprocessingInk" xmlns:wne="http://schemas.microsoft.com/office/word/2006/wordml" xmlns:wps="http://schemas.microsoft.com/office/word/2010/wordprocessingShape" mc:Ignorable="w14 w15 w16se w16cid w16 w16cex w16sdtdh wp14">
   <w:body>
+    <w:p>
+      <w:pPr>
+        <w:pStyle w:val="Heading1"/>
+        <w:rPr>
+          <w:rFonts w:ascii="Helvetica" w:hAnsi="Helvetica"/>
+          <w:b/>
+          <w:bCs/>
+          <w:color w:val="FF0000"/>
+        </w:rPr>
+      </w:pPr>
+      <w:r>
+        <w:rPr>
+          <w:rFonts w:ascii="Helvetica" w:hAnsi="Helvetica"/>
+          <w:b/>
+          <w:bCs/>
+          <w:color w:val="FF0000"/>
+          <w:highlight w:val="yellow"/>
+        </w:rPr>
+        <w:t>Forward Propagation in a single layer</w:t>
+      </w:r>
+    </w:p>
+    <w:p>
+      <w:pPr>
+        <w:rPr>
+          <w:sz w:val="28"/>
+          <w:szCs w:val="28"/>
+        </w:rPr>
+      </w:pPr>
+      <w:r>
+        <w:rPr>
+          <w:sz w:val="28"/>
+          <w:szCs w:val="28"/>
+        </w:rPr>
+        <w:t>Computing a1</w:t>
+      </w:r>
+    </w:p>
+    <w:p>
+      <w:r>
+        <w:rPr>
+          <w:lang w:val="en-US"/>
+        </w:rPr>
+        <w:drawing>
+          <wp:inline distT="0" distB="0" distL="0" distR="0" wp14:anchorId="54D08284" wp14:editId="4CAB39B6">
+            <wp:extent cx="6147303" cy="3048056"/>
+            <wp:effectExtent l="0" t="0" r="0" b="0"/>
+            <wp:docPr id="58" name="Picture 58" descr="Diagram, text&#10;&#10;Description automatically generated"/>
+            <wp:cNvGraphicFramePr>
+              <a:graphicFrameLocks xmlns:a="http://schemas.openxmlformats.org/drawingml/2006/main" noChangeAspect="1"/>
+            </wp:cNvGraphicFramePr>
+            <a:graphic xmlns:a="http://schemas.openxmlformats.org/drawingml/2006/main">
+              <a:graphicData uri="http://schemas.openxmlformats.org/drawingml/2006/picture">
+                <pic:pic xmlns:pic="http://schemas.openxmlformats.org/drawingml/2006/picture">
+                  <pic:nvPicPr>
+                    <pic:cNvPr id="58" name="Picture 58" descr="Diagram, text&#10;&#10;Description automatically generated"/>
+                    <pic:cNvPicPr/>
+                  </pic:nvPicPr>
+                  <pic:blipFill>
+                    <a:blip r:embed="rId4"/>
+                    <a:stretch>
+                      <a:fillRect/>
+                    </a:stretch>
+                  </pic:blipFill>
+                  <pic:spPr>
+                    <a:xfrm>
+                      <a:off x="0" y="0"/>
+                      <a:ext cx="6173666" cy="3061128"/>
+                    </a:xfrm>
+                    <a:prstGeom prst="rect">
+                      <a:avLst/>
+                    </a:prstGeom>
+                  </pic:spPr>
+                </pic:pic>
+              </a:graphicData>
+            </a:graphic>
+          </wp:inline>
+        </w:drawing>
+      </w:r>
+    </w:p>
+    <w:p>
+      <w:r>
+        <w:drawing>
+          <wp:inline distT="0" distB="0" distL="0" distR="0" wp14:anchorId="08EE0AF3" wp14:editId="6842BCA1">
+            <wp:extent cx="6264998" cy="2598038"/>
+            <wp:effectExtent l="0" t="0" r="0" b="5715"/>
+            <wp:docPr id="9" name="Picture 9"/>
+            <wp:cNvGraphicFramePr>
+              <a:graphicFrameLocks xmlns:a="http://schemas.openxmlformats.org/drawingml/2006/main" noChangeAspect="1"/>
+            </wp:cNvGraphicFramePr>
+            <a:graphic xmlns:a="http://schemas.openxmlformats.org/drawingml/2006/main">
+              <a:graphicData uri="http://schemas.openxmlformats.org/drawingml/2006/picture">
+                <pic:pic xmlns:pic="http://schemas.openxmlformats.org/drawingml/2006/picture">
+                  <pic:nvPicPr>
+                    <pic:cNvPr id="1" name=""/>
+                    <pic:cNvPicPr/>
+                  </pic:nvPicPr>
+                  <pic:blipFill>
+                    <a:blip r:embed="rId5"/>
+                    <a:stretch>
+                      <a:fillRect/>
+                    </a:stretch>
+                  </pic:blipFill>
+                  <pic:spPr>
+                    <a:xfrm>
+                      <a:off x="0" y="0"/>
+                      <a:ext cx="6283580" cy="2605744"/>
+                    </a:xfrm>
+                    <a:prstGeom prst="rect">
+                      <a:avLst/>
+                    </a:prstGeom>
+                  </pic:spPr>
+                </pic:pic>
+              </a:graphicData>
+            </a:graphic>
+          </wp:inline>
+        </w:drawing>
+      </w:r>
+    </w:p>
     <w:p/>
+    <w:p>
+      <w:pPr>
+        <w:rPr>
+          <w:sz w:val="28"/>
+          <w:szCs w:val="28"/>
+        </w:rPr>
+      </w:pPr>
+      <w:r>
+        <w:rPr>
+          <w:noProof/>
+          <w:sz w:val="28"/>
+          <w:szCs w:val="28"/>
+        </w:rPr>
+        <w:lastRenderedPageBreak/>
+        <mc:AlternateContent>
+          <mc:Choice Requires="wpi">
+            <w:drawing>
+              <wp:anchor distT="0" distB="0" distL="114300" distR="114300" simplePos="0" relativeHeight="251661312" behindDoc="0" locked="0" layoutInCell="1" allowOverlap="1" wp14:anchorId="7F8543B6" wp14:editId="4C7DFA5E">
+                <wp:simplePos x="0" y="0"/>
+                <wp:positionH relativeFrom="column">
+                  <wp:posOffset>-229235</wp:posOffset>
+                </wp:positionH>
+                <wp:positionV relativeFrom="paragraph">
+                  <wp:posOffset>1051560</wp:posOffset>
+                </wp:positionV>
+                <wp:extent cx="244915" cy="316865"/>
+                <wp:effectExtent l="38100" t="50800" r="0" b="38735"/>
+                <wp:wrapNone/>
+                <wp:docPr id="13" name="Ink 13"/>
+                <wp:cNvGraphicFramePr/>
+                <a:graphic xmlns:a="http://schemas.openxmlformats.org/drawingml/2006/main">
+                  <a:graphicData uri="http://schemas.microsoft.com/office/word/2010/wordprocessingInk">
+                    <w14:contentPart bwMode="auto" r:id="rId6">
+                      <w14:nvContentPartPr>
+                        <w14:cNvContentPartPr/>
+                      </w14:nvContentPartPr>
+                      <w14:xfrm>
+                        <a:off x="0" y="0"/>
+                        <a:ext cx="244915" cy="316865"/>
+                      </w14:xfrm>
+                    </w14:contentPart>
+                  </a:graphicData>
+                </a:graphic>
+              </wp:anchor>
+            </w:drawing>
+          </mc:Choice>
+          <mc:Fallback>
+            <w:pict>
+              <v:shapetype w14:anchorId="04876B5F" id="_x0000_t75" coordsize="21600,21600" o:spt="75" o:preferrelative="t" path="m@4@5l@4@11@9@11@9@5xe" filled="f" stroked="f">
+                <v:stroke joinstyle="miter"/>
+                <v:formulas>
+                  <v:f eqn="if lineDrawn pixelLineWidth 0"/>
+                  <v:f eqn="sum @0 1 0"/>
+                  <v:f eqn="sum 0 0 @1"/>
+                  <v:f eqn="prod @2 1 2"/>
+                  <v:f eqn="prod @3 21600 pixelWidth"/>
+                  <v:f eqn="prod @3 21600 pixelHeight"/>
+                  <v:f eqn="sum @0 0 1"/>
+                  <v:f eqn="prod @6 1 2"/>
+                  <v:f eqn="prod @7 21600 pixelWidth"/>
+                  <v:f eqn="sum @8 21600 0"/>
+                  <v:f eqn="prod @7 21600 pixelHeight"/>
+                  <v:f eqn="sum @10 21600 0"/>
+                </v:formulas>
+                <v:path o:extrusionok="f" gradientshapeok="t" o:connecttype="rect"/>
+                <o:lock v:ext="edit" aspectratio="t"/>
+              </v:shapetype>
+              <v:shape id="Ink 13" o:spid="_x0000_s1026" type="#_x0000_t75" style="position:absolute;margin-left:-19.25pt;margin-top:81.6pt;width:21.75pt;height:27.35pt;z-index:251661312;visibility:visible;mso-wrap-style:square;mso-wrap-distance-left:9pt;mso-wrap-distance-top:0;mso-wrap-distance-right:9pt;mso-wrap-distance-bottom:0;mso-position-horizontal:absolute;mso-position-horizontal-relative:text;mso-position-vertical:absolute;mso-position-vertical-relative:text" o:gfxdata="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">
+                <v:imagedata r:id="rId7" o:title=""/>
+              </v:shape>
+            </w:pict>
+          </mc:Fallback>
+        </mc:AlternateContent>
+      </w:r>
+      <w:r>
+        <w:rPr>
+          <w:noProof/>
+          <w:sz w:val="28"/>
+          <w:szCs w:val="28"/>
+        </w:rPr>
+        <mc:AlternateContent>
+          <mc:Choice Requires="wpi">
+            <w:drawing>
+              <wp:anchor distT="0" distB="0" distL="114300" distR="114300" simplePos="0" relativeHeight="251659264" behindDoc="0" locked="0" layoutInCell="1" allowOverlap="1" wp14:anchorId="50A542F4" wp14:editId="58DC262E">
+                <wp:simplePos x="0" y="0"/>
+                <wp:positionH relativeFrom="column">
+                  <wp:posOffset>2933700</wp:posOffset>
+                </wp:positionH>
+                <wp:positionV relativeFrom="paragraph">
+                  <wp:posOffset>3099435</wp:posOffset>
+                </wp:positionV>
+                <wp:extent cx="146050" cy="145915"/>
+                <wp:effectExtent l="50800" t="38100" r="6350" b="32385"/>
+                <wp:wrapNone/>
+                <wp:docPr id="11" name="Ink 11"/>
+                <wp:cNvGraphicFramePr/>
+                <a:graphic xmlns:a="http://schemas.openxmlformats.org/drawingml/2006/main">
+                  <a:graphicData uri="http://schemas.microsoft.com/office/word/2010/wordprocessingInk">
+                    <w14:contentPart bwMode="auto" r:id="rId8">
+                      <w14:nvContentPartPr>
+                        <w14:cNvContentPartPr/>
+                      </w14:nvContentPartPr>
+                      <w14:xfrm>
+                        <a:off x="0" y="0"/>
+                        <a:ext cx="146050" cy="145915"/>
+                      </w14:xfrm>
+                    </w14:contentPart>
+                  </a:graphicData>
+                </a:graphic>
+              </wp:anchor>
+            </w:drawing>
+          </mc:Choice>
+          <mc:Fallback>
+            <w:pict>
+              <v:shape w14:anchorId="1DD61714" id="Ink 11" o:spid="_x0000_s1026" type="#_x0000_t75" style="position:absolute;margin-left:229.8pt;margin-top:242.85pt;width:13.9pt;height:13.95pt;z-index:251659264;visibility:visible;mso-wrap-style:square;mso-wrap-distance-left:9pt;mso-wrap-distance-top:0;mso-wrap-distance-right:9pt;mso-wrap-distance-bottom:0;mso-position-horizontal:absolute;mso-position-horizontal-relative:text;mso-position-vertical:absolute;mso-position-vertical-relative:text" o:gfxdata="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">
+                <v:imagedata r:id="rId9" o:title=""/>
+              </v:shape>
+            </w:pict>
+          </mc:Fallback>
+        </mc:AlternateContent>
+      </w:r>
+      <w:r>
+        <w:rPr>
+          <w:noProof/>
+          <w:sz w:val="28"/>
+          <w:szCs w:val="28"/>
+        </w:rPr>
+        <mc:AlternateContent>
+          <mc:Choice Requires="wpi">
+            <w:drawing>
+              <wp:anchor distT="0" distB="0" distL="114300" distR="114300" simplePos="0" relativeHeight="251660288" behindDoc="0" locked="0" layoutInCell="1" allowOverlap="1" wp14:anchorId="6C816650" wp14:editId="10B1A5E1">
+                <wp:simplePos x="0" y="0"/>
+                <wp:positionH relativeFrom="column">
+                  <wp:posOffset>2793365</wp:posOffset>
+                </wp:positionH>
+                <wp:positionV relativeFrom="paragraph">
+                  <wp:posOffset>2827655</wp:posOffset>
+                </wp:positionV>
+                <wp:extent cx="234315" cy="151920"/>
+                <wp:effectExtent l="38100" t="38100" r="32385" b="38735"/>
+                <wp:wrapNone/>
+                <wp:docPr id="12" name="Ink 12"/>
+                <wp:cNvGraphicFramePr/>
+                <a:graphic xmlns:a="http://schemas.openxmlformats.org/drawingml/2006/main">
+                  <a:graphicData uri="http://schemas.microsoft.com/office/word/2010/wordprocessingInk">
+                    <w14:contentPart bwMode="auto" r:id="rId10">
+                      <w14:nvContentPartPr>
+                        <w14:cNvContentPartPr/>
+                      </w14:nvContentPartPr>
+                      <w14:xfrm>
+                        <a:off x="0" y="0"/>
+                        <a:ext cx="234315" cy="151920"/>
+                      </w14:xfrm>
+                    </w14:contentPart>
+                  </a:graphicData>
+                </a:graphic>
+              </wp:anchor>
+            </w:drawing>
+          </mc:Choice>
+          <mc:Fallback>
+            <w:pict>
+              <v:shape w14:anchorId="37155D5A" id="Ink 12" o:spid="_x0000_s1026" type="#_x0000_t75" style="position:absolute;margin-left:218.75pt;margin-top:221.45pt;width:20.85pt;height:14.35pt;z-index:251660288;visibility:visible;mso-wrap-style:square;mso-wrap-distance-left:9pt;mso-wrap-distance-top:0;mso-wrap-distance-right:9pt;mso-wrap-distance-bottom:0;mso-position-horizontal:absolute;mso-position-horizontal-relative:text;mso-position-vertical:absolute;mso-position-vertical-relative:text" o:gfxdata="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">
+                <v:imagedata r:id="rId11" o:title=""/>
+              </v:shape>
+            </w:pict>
+          </mc:Fallback>
+        </mc:AlternateContent>
+      </w:r>
+      <w:r>
+        <w:rPr>
+          <w:sz w:val="28"/>
+          <w:szCs w:val="28"/>
+        </w:rPr>
+        <w:t>Computing a</w:t>
+      </w:r>
+      <w:r>
+        <w:rPr>
+          <w:sz w:val="28"/>
+          <w:szCs w:val="28"/>
+        </w:rPr>
+        <w:t>2</w:t>
+      </w:r>
+      <w:r>
+        <w:rPr>
+          <w:sz w:val="28"/>
+          <w:szCs w:val="28"/>
+        </w:rPr>
+        <w:drawing>
+          <wp:inline distT="0" distB="0" distL="0" distR="0" wp14:anchorId="4CF1329E" wp14:editId="71A1B1B7">
+            <wp:extent cx="6146800" cy="2985550"/>
+            <wp:effectExtent l="0" t="0" r="0" b="0"/>
+            <wp:docPr id="1" name="Picture 1" descr="Text&#10;&#10;Description automatically generated"/>
+            <wp:cNvGraphicFramePr>
+              <a:graphicFrameLocks xmlns:a="http://schemas.openxmlformats.org/drawingml/2006/main" noChangeAspect="1"/>
+            </wp:cNvGraphicFramePr>
+            <a:graphic xmlns:a="http://schemas.openxmlformats.org/drawingml/2006/main">
+              <a:graphicData uri="http://schemas.openxmlformats.org/drawingml/2006/picture">
+                <pic:pic xmlns:pic="http://schemas.openxmlformats.org/drawingml/2006/picture">
+                  <pic:nvPicPr>
+                    <pic:cNvPr id="1" name="Picture 1" descr="Text&#10;&#10;Description automatically generated"/>
+                    <pic:cNvPicPr/>
+                  </pic:nvPicPr>
+                  <pic:blipFill>
+                    <a:blip r:embed="rId12"/>
+                    <a:stretch>
+                      <a:fillRect/>
+                    </a:stretch>
+                  </pic:blipFill>
+                  <pic:spPr>
+                    <a:xfrm>
+                      <a:off x="0" y="0"/>
+                      <a:ext cx="6168940" cy="2996303"/>
+                    </a:xfrm>
+                    <a:prstGeom prst="rect">
+                      <a:avLst/>
+                    </a:prstGeom>
+                  </pic:spPr>
+                </pic:pic>
+              </a:graphicData>
+            </a:graphic>
+          </wp:inline>
+        </w:drawing>
+      </w:r>
+    </w:p>
+    <w:p>
+      <w:pPr>
+        <w:pStyle w:val="Heading1"/>
+        <w:rPr>
+          <w:rFonts w:ascii="Helvetica" w:hAnsi="Helvetica"/>
+          <w:b/>
+          <w:bCs/>
+          <w:color w:val="FF0000"/>
+        </w:rPr>
+      </w:pPr>
+      <w:r>
+        <w:rPr>
+          <w:rFonts w:ascii="Helvetica" w:hAnsi="Helvetica"/>
+          <w:b/>
+          <w:bCs/>
+          <w:color w:val="FF0000"/>
+          <w:highlight w:val="yellow"/>
+        </w:rPr>
+        <w:t xml:space="preserve">General Implementation of </w:t>
+      </w:r>
+      <w:r>
+        <w:rPr>
+          <w:rFonts w:ascii="Helvetica" w:hAnsi="Helvetica"/>
+          <w:b/>
+          <w:bCs/>
+          <w:color w:val="FF0000"/>
+          <w:highlight w:val="yellow"/>
+        </w:rPr>
+        <w:t>Forward Propagation</w:t>
+      </w:r>
+    </w:p>
+    <w:p>
+      <w:pPr>
+        <w:rPr>
+          <w:sz w:val="28"/>
+          <w:szCs w:val="28"/>
+        </w:rPr>
+      </w:pPr>
+      <w:r>
+        <w:rPr>
+          <w:sz w:val="28"/>
+          <w:szCs w:val="28"/>
+        </w:rPr>
+        <w:drawing>
+          <wp:inline distT="0" distB="0" distL="0" distR="0" wp14:anchorId="544AF39A" wp14:editId="23058BE6">
+            <wp:extent cx="6141780" cy="2879002"/>
+            <wp:effectExtent l="0" t="0" r="5080" b="4445"/>
+            <wp:docPr id="3" name="Picture 3" descr="Text&#10;&#10;Description automatically generated"/>
+            <wp:cNvGraphicFramePr>
+              <a:graphicFrameLocks xmlns:a="http://schemas.openxmlformats.org/drawingml/2006/main" noChangeAspect="1"/>
+            </wp:cNvGraphicFramePr>
+            <a:graphic xmlns:a="http://schemas.openxmlformats.org/drawingml/2006/main">
+              <a:graphicData uri="http://schemas.openxmlformats.org/drawingml/2006/picture">
+                <pic:pic xmlns:pic="http://schemas.openxmlformats.org/drawingml/2006/picture">
+                  <pic:nvPicPr>
+                    <pic:cNvPr id="3" name="Picture 3" descr="Text&#10;&#10;Description automatically generated"/>
+                    <pic:cNvPicPr/>
+                  </pic:nvPicPr>
+                  <pic:blipFill>
+                    <a:blip r:embed="rId13"/>
+                    <a:stretch>
+                      <a:fillRect/>
+                    </a:stretch>
+                  </pic:blipFill>
+                  <pic:spPr>
+                    <a:xfrm>
+                      <a:off x="0" y="0"/>
+                      <a:ext cx="6159675" cy="2887391"/>
+                    </a:xfrm>
+                    <a:prstGeom prst="rect">
+                      <a:avLst/>
+                    </a:prstGeom>
+                  </pic:spPr>
+                </pic:pic>
+              </a:graphicData>
+            </a:graphic>
+          </wp:inline>
+        </w:drawing>
+      </w:r>
+    </w:p>
+    <w:p>
+      <w:pPr>
+        <w:rPr>
+          <w:sz w:val="28"/>
+          <w:szCs w:val="28"/>
+        </w:rPr>
+      </w:pPr>
+    </w:p>
+    <w:p>
+      <w:pPr>
+        <w:rPr>
+          <w:sz w:val="28"/>
+          <w:szCs w:val="28"/>
+        </w:rPr>
+      </w:pPr>
+      <w:r>
+        <w:rPr>
+          <w:sz w:val="28"/>
+          <w:szCs w:val="28"/>
+        </w:rPr>
+        <w:t>a1 output is fed into a2 = dense(a1, W2, b2)</w:t>
+      </w:r>
+    </w:p>
+    <w:p>
+      <w:pPr>
+        <w:rPr>
+          <w:sz w:val="28"/>
+          <w:szCs w:val="28"/>
+        </w:rPr>
+      </w:pPr>
+      <w:r>
+        <w:rPr>
+          <w:sz w:val="28"/>
+          <w:szCs w:val="28"/>
+        </w:rPr>
+        <w:t>a</w:t>
+      </w:r>
+      <w:r>
+        <w:rPr>
+          <w:sz w:val="28"/>
+          <w:szCs w:val="28"/>
+        </w:rPr>
+        <w:t xml:space="preserve">2 output </w:t>
+      </w:r>
+      <w:r>
+        <w:rPr>
+          <w:sz w:val="28"/>
+          <w:szCs w:val="28"/>
+        </w:rPr>
+        <w:t>is fed into a</w:t>
+      </w:r>
+      <w:r>
+        <w:rPr>
+          <w:sz w:val="28"/>
+          <w:szCs w:val="28"/>
+        </w:rPr>
+        <w:t>3</w:t>
+      </w:r>
+      <w:r>
+        <w:rPr>
+          <w:sz w:val="28"/>
+          <w:szCs w:val="28"/>
+        </w:rPr>
+        <w:t xml:space="preserve"> = dense(a</w:t>
+      </w:r>
+      <w:r>
+        <w:rPr>
+          <w:sz w:val="28"/>
+          <w:szCs w:val="28"/>
+        </w:rPr>
+        <w:t>2</w:t>
+      </w:r>
+      <w:r>
+        <w:rPr>
+          <w:sz w:val="28"/>
+          <w:szCs w:val="28"/>
+        </w:rPr>
+        <w:t>, W</w:t>
+      </w:r>
+      <w:r>
+        <w:rPr>
+          <w:sz w:val="28"/>
+          <w:szCs w:val="28"/>
+        </w:rPr>
+        <w:t>3</w:t>
+      </w:r>
+      <w:r>
+        <w:rPr>
+          <w:sz w:val="28"/>
+          <w:szCs w:val="28"/>
+        </w:rPr>
+        <w:t>, b</w:t>
+      </w:r>
+      <w:r>
+        <w:rPr>
+          <w:sz w:val="28"/>
+          <w:szCs w:val="28"/>
+        </w:rPr>
+        <w:t>3</w:t>
+      </w:r>
+      <w:r>
+        <w:rPr>
+          <w:sz w:val="28"/>
+          <w:szCs w:val="28"/>
+        </w:rPr>
+        <w:t>)</w:t>
+      </w:r>
+    </w:p>
+    <w:p>
+      <w:pPr>
+        <w:rPr>
+          <w:sz w:val="28"/>
+          <w:szCs w:val="28"/>
+        </w:rPr>
+      </w:pPr>
+    </w:p>
+    <w:p>
+      <w:pPr>
+        <w:rPr>
+          <w:sz w:val="28"/>
+          <w:szCs w:val="28"/>
+        </w:rPr>
+      </w:pPr>
+      <w:r>
+        <w:rPr>
+          <w:sz w:val="28"/>
+          <w:szCs w:val="28"/>
+        </w:rPr>
+        <w:drawing>
+          <wp:inline distT="0" distB="0" distL="0" distR="0" wp14:anchorId="31B832DA" wp14:editId="45BE6C6B">
+            <wp:extent cx="6158499" cy="1077362"/>
+            <wp:effectExtent l="0" t="0" r="1270" b="2540"/>
+            <wp:docPr id="10" name="Picture 10"/>
+            <wp:cNvGraphicFramePr>
+              <a:graphicFrameLocks xmlns:a="http://schemas.openxmlformats.org/drawingml/2006/main" noChangeAspect="1"/>
+            </wp:cNvGraphicFramePr>
+            <a:graphic xmlns:a="http://schemas.openxmlformats.org/drawingml/2006/main">
+              <a:graphicData uri="http://schemas.openxmlformats.org/drawingml/2006/picture">
+                <pic:pic xmlns:pic="http://schemas.openxmlformats.org/drawingml/2006/picture">
+                  <pic:nvPicPr>
+                    <pic:cNvPr id="1" name=""/>
+                    <pic:cNvPicPr/>
+                  </pic:nvPicPr>
+                  <pic:blipFill>
+                    <a:blip r:embed="rId14"/>
+                    <a:stretch>
+                      <a:fillRect/>
+                    </a:stretch>
+                  </pic:blipFill>
+                  <pic:spPr>
+                    <a:xfrm>
+                      <a:off x="0" y="0"/>
+                      <a:ext cx="6188280" cy="1082572"/>
+                    </a:xfrm>
+                    <a:prstGeom prst="rect">
+                      <a:avLst/>
+                    </a:prstGeom>
+                  </pic:spPr>
+                </pic:pic>
+              </a:graphicData>
+            </a:graphic>
+          </wp:inline>
+        </w:drawing>
+      </w:r>
+    </w:p>
+    <w:p>
+      <w:pPr>
+        <w:rPr>
+          <w:sz w:val="28"/>
+          <w:szCs w:val="28"/>
+        </w:rPr>
+      </w:pPr>
+      <w:r>
+        <w:rPr>
+          <w:sz w:val="28"/>
+          <w:szCs w:val="28"/>
+        </w:rPr>
+        <w:lastRenderedPageBreak/>
+        <w:drawing>
+          <wp:inline distT="0" distB="0" distL="0" distR="0" wp14:anchorId="3F7C6B9C" wp14:editId="4C1CDC01">
+            <wp:extent cx="5731510" cy="1768475"/>
+            <wp:effectExtent l="0" t="0" r="0" b="0"/>
+            <wp:docPr id="14" name="Picture 14"/>
+            <wp:cNvGraphicFramePr>
+              <a:graphicFrameLocks xmlns:a="http://schemas.openxmlformats.org/drawingml/2006/main" noChangeAspect="1"/>
+            </wp:cNvGraphicFramePr>
+            <a:graphic xmlns:a="http://schemas.openxmlformats.org/drawingml/2006/main">
+              <a:graphicData uri="http://schemas.openxmlformats.org/drawingml/2006/picture">
+                <pic:pic xmlns:pic="http://schemas.openxmlformats.org/drawingml/2006/picture">
+                  <pic:nvPicPr>
+                    <pic:cNvPr id="1" name=""/>
+                    <pic:cNvPicPr/>
+                  </pic:nvPicPr>
+                  <pic:blipFill>
+                    <a:blip r:embed="rId15"/>
+                    <a:stretch>
+                      <a:fillRect/>
+                    </a:stretch>
+                  </pic:blipFill>
+                  <pic:spPr>
+                    <a:xfrm>
+                      <a:off x="0" y="0"/>
+                      <a:ext cx="5731510" cy="1768475"/>
+                    </a:xfrm>
+                    <a:prstGeom prst="rect">
+                      <a:avLst/>
+                    </a:prstGeom>
+                  </pic:spPr>
+                </pic:pic>
+              </a:graphicData>
+            </a:graphic>
+          </wp:inline>
+        </w:drawing>
+      </w:r>
+      <w:r>
+        <w:rPr>
+          <w:sz w:val="28"/>
+          <w:szCs w:val="28"/>
+        </w:rPr>
+        <w:br/>
+      </w:r>
+      <w:r>
+        <w:rPr>
+          <w:sz w:val="28"/>
+          <w:szCs w:val="28"/>
+        </w:rPr>
+        <w:drawing>
+          <wp:inline distT="0" distB="0" distL="0" distR="0" wp14:anchorId="20CEE0FA" wp14:editId="3B99BAD4">
+            <wp:extent cx="5731510" cy="538480"/>
+            <wp:effectExtent l="0" t="0" r="0" b="0"/>
+            <wp:docPr id="5" name="Picture 5"/>
+            <wp:cNvGraphicFramePr>
+              <a:graphicFrameLocks xmlns:a="http://schemas.openxmlformats.org/drawingml/2006/main" noChangeAspect="1"/>
+            </wp:cNvGraphicFramePr>
+            <a:graphic xmlns:a="http://schemas.openxmlformats.org/drawingml/2006/main">
+              <a:graphicData uri="http://schemas.openxmlformats.org/drawingml/2006/picture">
+                <pic:pic xmlns:pic="http://schemas.openxmlformats.org/drawingml/2006/picture">
+                  <pic:nvPicPr>
+                    <pic:cNvPr id="1" name=""/>
+                    <pic:cNvPicPr/>
+                  </pic:nvPicPr>
+                  <pic:blipFill>
+                    <a:blip r:embed="rId16"/>
+                    <a:stretch>
+                      <a:fillRect/>
+                    </a:stretch>
+                  </pic:blipFill>
+                  <pic:spPr>
+                    <a:xfrm>
+                      <a:off x="0" y="0"/>
+                      <a:ext cx="5731510" cy="538480"/>
+                    </a:xfrm>
+                    <a:prstGeom prst="rect">
+                      <a:avLst/>
+                    </a:prstGeom>
+                  </pic:spPr>
+                </pic:pic>
+              </a:graphicData>
+            </a:graphic>
+          </wp:inline>
+        </w:drawing>
+      </w:r>
+    </w:p>
+    <w:p>
+      <w:pPr>
+        <w:rPr>
+          <w:sz w:val="28"/>
+          <w:szCs w:val="28"/>
+        </w:rPr>
+      </w:pPr>
+      <w:r>
+        <w:rPr>
+          <w:sz w:val="28"/>
+          <w:szCs w:val="28"/>
+        </w:rPr>
+        <w:drawing>
+          <wp:inline distT="0" distB="0" distL="0" distR="0" wp14:anchorId="448A7E2A" wp14:editId="4B4C9082">
+            <wp:extent cx="5731510" cy="2006600"/>
+            <wp:effectExtent l="0" t="0" r="0" b="0"/>
+            <wp:docPr id="7" name="Picture 7" descr="Graphical user interface, text, application, email&#10;&#10;Description automatically generated"/>
+            <wp:cNvGraphicFramePr>
+              <a:graphicFrameLocks xmlns:a="http://schemas.openxmlformats.org/drawingml/2006/main" noChangeAspect="1"/>
+            </wp:cNvGraphicFramePr>
+            <a:graphic xmlns:a="http://schemas.openxmlformats.org/drawingml/2006/main">
+              <a:graphicData uri="http://schemas.openxmlformats.org/drawingml/2006/picture">
+                <pic:pic xmlns:pic="http://schemas.openxmlformats.org/drawingml/2006/picture">
+                  <pic:nvPicPr>
+                    <pic:cNvPr id="7" name="Picture 7" descr="Graphical user interface, text, application, email&#10;&#10;Description automatically generated"/>
+                    <pic:cNvPicPr/>
+                  </pic:nvPicPr>
+                  <pic:blipFill>
+                    <a:blip r:embed="rId17"/>
+                    <a:stretch>
+                      <a:fillRect/>
+                    </a:stretch>
+                  </pic:blipFill>
+                  <pic:spPr>
+                    <a:xfrm>
+                      <a:off x="0" y="0"/>
+                      <a:ext cx="5731510" cy="2006600"/>
+                    </a:xfrm>
+                    <a:prstGeom prst="rect">
+                      <a:avLst/>
+                    </a:prstGeom>
+                  </pic:spPr>
+                </pic:pic>
+              </a:graphicData>
+            </a:graphic>
+          </wp:inline>
+        </w:drawing>
+      </w:r>
+    </w:p>
+    <w:p>
+      <w:pPr>
+        <w:rPr>
+          <w:sz w:val="28"/>
+          <w:szCs w:val="28"/>
+        </w:rPr>
+      </w:pPr>
+    </w:p>
+    <w:p>
+      <w:pPr>
+        <w:rPr>
+          <w:sz w:val="28"/>
+          <w:szCs w:val="28"/>
+        </w:rPr>
+      </w:pPr>
+      <w:r>
+        <w:rPr>
+          <w:sz w:val="28"/>
+          <w:szCs w:val="28"/>
+        </w:rPr>
+        <w:drawing>
+          <wp:inline distT="0" distB="0" distL="0" distR="0" wp14:anchorId="21E1BA8A" wp14:editId="5CD98395">
+            <wp:extent cx="5731510" cy="2308225"/>
+            <wp:effectExtent l="0" t="0" r="0" b="3175"/>
+            <wp:docPr id="8" name="Picture 8" descr="Graphical user interface, text, application, email, Teams&#10;&#10;Description automatically generated"/>
+            <wp:cNvGraphicFramePr>
+              <a:graphicFrameLocks xmlns:a="http://schemas.openxmlformats.org/drawingml/2006/main" noChangeAspect="1"/>
+            </wp:cNvGraphicFramePr>
+            <a:graphic xmlns:a="http://schemas.openxmlformats.org/drawingml/2006/main">
+              <a:graphicData uri="http://schemas.openxmlformats.org/drawingml/2006/picture">
+                <pic:pic xmlns:pic="http://schemas.openxmlformats.org/drawingml/2006/picture">
+                  <pic:nvPicPr>
+                    <pic:cNvPr id="8" name="Picture 8" descr="Graphical user interface, text, application, email, Teams&#10;&#10;Description automatically generated"/>
+                    <pic:cNvPicPr/>
+                  </pic:nvPicPr>
+                  <pic:blipFill>
+                    <a:blip r:embed="rId18"/>
+                    <a:stretch>
+                      <a:fillRect/>
+                    </a:stretch>
+                  </pic:blipFill>
+                  <pic:spPr>
+                    <a:xfrm>
+                      <a:off x="0" y="0"/>
+                      <a:ext cx="5731510" cy="2308225"/>
+                    </a:xfrm>
+                    <a:prstGeom prst="rect">
+                      <a:avLst/>
+                    </a:prstGeom>
+                  </pic:spPr>
+                </pic:pic>
+              </a:graphicData>
+            </a:graphic>
+          </wp:inline>
+        </w:drawing>
+      </w:r>
+    </w:p>
+    <w:p>
+      <w:pPr>
+        <w:pStyle w:val="Heading1"/>
+        <w:rPr>
+          <w:rFonts w:ascii="Helvetica" w:hAnsi="Helvetica"/>
+          <w:b/>
+          <w:bCs/>
+          <w:color w:val="FF0000"/>
+        </w:rPr>
+      </w:pPr>
+      <w:r>
+        <w:rPr>
+          <w:rFonts w:ascii="Helvetica" w:hAnsi="Helvetica"/>
+          <w:b/>
+          <w:bCs/>
+          <w:color w:val="FF0000"/>
+          <w:highlight w:val="yellow"/>
+        </w:rPr>
+        <w:t>Quiz</w:t>
+      </w:r>
+    </w:p>
+    <w:p>
+      <w:pPr>
+        <w:rPr>
+          <w:sz w:val="28"/>
+          <w:szCs w:val="28"/>
+        </w:rPr>
+      </w:pPr>
+    </w:p>
     <w:sectPr>
       <w:pgSz w:w="11906" w:h="16838"/>
       <w:pgMar w:top="1440" w:right="1440" w:bottom="1440" w:left="1440" w:header="708" w:footer="708" w:gutter="0"/>
+      <w:pgBorders w:offsetFrom="page">
+        <w:top w:val="single" w:sz="18" w:space="24" w:color="auto"/>
+        <w:left w:val="single" w:sz="18" w:space="24" w:color="auto"/>
+        <w:bottom w:val="single" w:sz="18" w:space="24" w:color="auto"/>
+        <w:right w:val="single" w:sz="18" w:space="24" w:color="auto"/>
+      </w:pgBorders>
       <w:cols w:space="708"/>
       <w:docGrid w:linePitch="360"/>
     </w:sectPr>
@@ -408,6 +1233,27 @@
     <w:name w:val="Normal"/>
     <w:qFormat/>
   </w:style>
+  <w:style w:type="paragraph" w:styleId="Heading1">
+    <w:name w:val="heading 1"/>
+    <w:basedOn w:val="Normal"/>
+    <w:next w:val="Normal"/>
+    <w:link w:val="Heading1Char"/>
+    <w:uiPriority w:val="9"/>
+    <w:qFormat/>
+    <w:rsid w:val="00DF5715"/>
+    <w:pPr>
+      <w:keepNext/>
+      <w:keepLines/>
+      <w:spacing w:before="240"/>
+      <w:outlineLvl w:val="0"/>
+    </w:pPr>
+    <w:rPr>
+      <w:rFonts w:asciiTheme="majorHAnsi" w:eastAsiaTheme="majorEastAsia" w:hAnsiTheme="majorHAnsi" w:cstheme="majorBidi"/>
+      <w:color w:val="2F5496" w:themeColor="accent1" w:themeShade="BF"/>
+      <w:sz w:val="32"/>
+      <w:szCs w:val="32"/>
+    </w:rPr>
+  </w:style>
   <w:style w:type="character" w:default="1" w:styleId="DefaultParagraphFont">
     <w:name w:val="Default Paragraph Font"/>
     <w:uiPriority w:val="1"/>
@@ -435,7 +1281,109 @@
     <w:semiHidden/>
     <w:unhideWhenUsed/>
   </w:style>
+  <w:style w:type="character" w:customStyle="1" w:styleId="Heading1Char">
+    <w:name w:val="Heading 1 Char"/>
+    <w:basedOn w:val="DefaultParagraphFont"/>
+    <w:link w:val="Heading1"/>
+    <w:uiPriority w:val="9"/>
+    <w:rsid w:val="00DF5715"/>
+    <w:rPr>
+      <w:rFonts w:asciiTheme="majorHAnsi" w:eastAsiaTheme="majorEastAsia" w:hAnsiTheme="majorHAnsi" w:cstheme="majorBidi"/>
+      <w:color w:val="2F5496" w:themeColor="accent1" w:themeShade="BF"/>
+      <w:sz w:val="32"/>
+      <w:szCs w:val="32"/>
+    </w:rPr>
+  </w:style>
 </w:styles>
+</file>
+
+<file path=word/ink/ink1.xml><?xml version="1.0" encoding="utf-8"?>
+<inkml:ink xmlns:inkml="http://www.w3.org/2003/InkML">
+  <inkml:definitions>
+    <inkml:context xml:id="ctx0">
+      <inkml:inkSource xml:id="inkSrc0">
+        <inkml:traceFormat>
+          <inkml:channel name="X" type="integer" min="-2.14748E9" max="2.14748E9" units="cm"/>
+          <inkml:channel name="Y" type="integer" min="-2.14748E9" max="2.14748E9" units="cm"/>
+          <inkml:channel name="F" type="integer" max="32767" units="dev"/>
+        </inkml:traceFormat>
+        <inkml:channelProperties>
+          <inkml:channelProperty channel="X" name="resolution" value="1000" units="1/cm"/>
+          <inkml:channelProperty channel="Y" name="resolution" value="1000" units="1/cm"/>
+          <inkml:channelProperty channel="F" name="resolution" value="0" units="1/dev"/>
+        </inkml:channelProperties>
+      </inkml:inkSource>
+      <inkml:timestamp xml:id="ts0" timeString="2022-09-18T09:36:33.908"/>
+    </inkml:context>
+    <inkml:brush xml:id="br0">
+      <inkml:brushProperty name="width" value="0.08571" units="cm"/>
+      <inkml:brushProperty name="height" value="0.08571" units="cm"/>
+    </inkml:brush>
+  </inkml:definitions>
+  <inkml:trace contextRef="#ctx0" brushRef="#br0">98 496 6854,'2'-12'2129,"0"3"-1591,-2 9 2017,0 0-1783,3-16 69,-2 10-35,2-11-222,-3 15 558,0 1-1142,0 7 11,5 5-11,5 10 11,9 7 12,6 3-1,5 5-22,3 1 0,1-1 0,2 0 11,-1-3-11,-2 0 0,-2-3-11,-3-3-11,-5-5-325,-3-4-337,-3-6-783,-6-4-382,-2-2 269,-3-4-1737,-3 0 3317,-1-2 0,-1 0 0,-1 0 0</inkml:trace>
+  <inkml:trace contextRef="#ctx0" brushRef="#br0" timeOffset="317">458 515 13835,'-37'6'504,"3"4"-381,18 12-56,-1 5-4218,-4 3 4185,0 4 22,-1 2 826,-1 0-871,2-1-8638,-13 15 8627,21-27 0,-8 8 0,21-31 0</inkml:trace>
+  <inkml:trace contextRef="#ctx0" brushRef="#br0" timeOffset="1400">510 514 8131,'-5'-9'2499,"1"2"-1872,4 7 606,0 0-1143,-4-6-34,1 4 695,-15 10-471,5 6-11,-11 14-1,5-4-33,-3 2-55,-1 0-57,-1 3 57,0 1-68,-2 0-45,1-1 11,1-2-55,0-2 44,4-4-67,0-1 34,3-4-12,1-3 23,4-3-23,2-4-22,3-1-291,4-4-852,1 0-3216,2-1 4359,7-2 0,-5 2 0,5-3 0</inkml:trace>
+  <inkml:trace contextRef="#ctx0" brushRef="#br0" timeOffset="2149">25 193 8557,'-8'-10'2913,"2"2"-2195,6 8 357,0 0-582,-5 0-325,4 0 34,-4 0 134,5 0 0,0 1 538,60-1-818,-19 1-56,55-4 11,-33-3-11,3-2 0,-1-3-795,-6 3-1133,-4 0-447,-7 4-1524,-11 0 3899,-8 4 0,-15-1 0,-7 1 0</inkml:trace>
+  <inkml:trace contextRef="#ctx0" brushRef="#br0" timeOffset="2639">462 17 15000,'-5'-9'493,"1"2"-482,4 7 90,0 0 33,8 0-33,5 0-22,10 2-79,4 0 22,1 4-22,0 1 0,-1 1-22,-5 2 22,-3 1 0,-5 2-23,-5 1 23,-4 1 0,-2 3 11,-3 2 12,-10 3 66,-6 5-89,-15 0 0,-2 2-56,-1-3-616,5-4-907,6-5-281,8-3-886,8-6 2746,4-3 0,3-2 0,0-4 0</inkml:trace>
+</inkml:ink>
+</file>
+
+<file path=word/ink/ink2.xml><?xml version="1.0" encoding="utf-8"?>
+<inkml:ink xmlns:inkml="http://www.w3.org/2003/InkML">
+  <inkml:definitions>
+    <inkml:context xml:id="ctx0">
+      <inkml:inkSource xml:id="inkSrc0">
+        <inkml:traceFormat>
+          <inkml:channel name="X" type="integer" min="-2.14748E9" max="2.14748E9" units="cm"/>
+          <inkml:channel name="Y" type="integer" min="-2.14748E9" max="2.14748E9" units="cm"/>
+          <inkml:channel name="F" type="integer" max="32767" units="dev"/>
+        </inkml:traceFormat>
+        <inkml:channelProperties>
+          <inkml:channelProperty channel="X" name="resolution" value="1000" units="1/cm"/>
+          <inkml:channelProperty channel="Y" name="resolution" value="1000" units="1/cm"/>
+          <inkml:channelProperty channel="F" name="resolution" value="0" units="1/dev"/>
+        </inkml:channelProperties>
+      </inkml:inkSource>
+      <inkml:timestamp xml:id="ts0" timeString="2022-09-18T09:34:29.430"/>
+    </inkml:context>
+    <inkml:brush xml:id="br0">
+      <inkml:brushProperty name="width" value="0.08571" units="cm"/>
+      <inkml:brushProperty name="height" value="0.08571" units="cm"/>
+      <inkml:brushProperty name="color" value="#00A0D7"/>
+    </inkml:brush>
+  </inkml:definitions>
+  <inkml:trace contextRef="#ctx0" brushRef="#br0">50 10 14036,'3'-6'314,"-1"2"-213,-2 6 22,0 7 11,0 6 1,0 8-23,0 5-22,-4 1-23,0 2 23,-5-2 22,1-3-11,0-2-45,1-6 22,2-3 12,1-5 10,1-6 24,2-2 582,0-2-628,7 0 1,6-2-46,11-3-33,8-3 23,4-4-23,4 2 0,1-1-191,-1 1-358,-1 2-549,-3 1-235,-3 2-539,-6 2-380,-4 2 2252,-7 0 0,-7 1 0,-4 0 0</inkml:trace>
+  <inkml:trace contextRef="#ctx0" brushRef="#br0" timeOffset="366">295 86 9991,'-5'-7'2286,"1"0"-1154,4 15-930,-1 4 22,1 8 78,-1 4-134,1 2-34,0 2-33,0 0-11,-1 0-68,0-4 12,-1-3 11,1-4-23,0-4 0,1-1 12,-2-4-34,1 0-269,0-1-671,-2 0-551,-1 3-929,-1 0 2420,-3 1 0,4-4 0,0-3 0</inkml:trace>
+</inkml:ink>
+</file>
+
+<file path=word/ink/ink3.xml><?xml version="1.0" encoding="utf-8"?>
+<inkml:ink xmlns:inkml="http://www.w3.org/2003/InkML">
+  <inkml:definitions>
+    <inkml:context xml:id="ctx0">
+      <inkml:inkSource xml:id="inkSrc0">
+        <inkml:traceFormat>
+          <inkml:channel name="X" type="integer" min="-2.14748E9" max="2.14748E9" units="cm"/>
+          <inkml:channel name="Y" type="integer" min="-2.14748E9" max="2.14748E9" units="cm"/>
+          <inkml:channel name="F" type="integer" max="32767" units="dev"/>
+        </inkml:traceFormat>
+        <inkml:channelProperties>
+          <inkml:channelProperty channel="X" name="resolution" value="1000" units="1/cm"/>
+          <inkml:channelProperty channel="Y" name="resolution" value="1000" units="1/cm"/>
+          <inkml:channelProperty channel="F" name="resolution" value="0" units="1/dev"/>
+        </inkml:channelProperties>
+      </inkml:inkSource>
+      <inkml:timestamp xml:id="ts0" timeString="2022-09-18T09:34:27.861"/>
+    </inkml:context>
+    <inkml:brush xml:id="br0">
+      <inkml:brushProperty name="width" value="0.08571" units="cm"/>
+      <inkml:brushProperty name="height" value="0.08571" units="cm"/>
+      <inkml:brushProperty name="color" value="#00A0D7"/>
+    </inkml:brush>
+  </inkml:definitions>
+  <inkml:trace contextRef="#ctx0" brushRef="#br0">10 329 9185,'-5'2'2061,"1"0"1524,4-2-3573,9-4 56,4 1-24,10-5-21,5 2-23,1 1-34,0-2-415,-4 3-694,-2-1-290,-5 2-305,-4 1 1738,-3-1 0,-5 2 0,-2-1 0</inkml:trace>
+  <inkml:trace contextRef="#ctx0" brushRef="#br0" timeOffset="811">398 92 13880,'2'-23'963,"0"3"-919,-2 16 13,0 0-23,4-2-34,3 0 0,6-1 45,3 0-23,4 1-22,1 1-34,0 3-22,0 1-12,-3 1-55,-2 2 90,-4 6 33,-5 4 11,-3 7-11,-3 0 247,-62 54-213,39-46-1,-45 35 90,58-60 113,4-1-24,2-1 57,2 0-190,8 0-79,5 0 0,8 0-12,4 0 1,0 0 0,1 3-67,0 3-34,-2 6-202,-2 5-22,-3 1 33,-4 1 191,-3-1 0,-4 0 56,-4-2 22,-2-2 34,-1-1 11,-3-3 23,-7 1 78,-31-1-78,14-4 10,-17-1-10,28-5-34,5 0-325,3-4-807,5-2-1478,0-1-1737,3 0 4347,-1 3 0,1 1 0,0 1 0</inkml:trace>
+</inkml:ink>
 </file>
 
 <file path=word/theme/theme1.xml><?xml version="1.0" encoding="utf-8"?>

</xml_diff>

<commit_message>
Bias and Variance -- completed
</commit_message>
<xml_diff>
--- a/Course-2 Advanced Learning Algorithms/1_Neural Networks/lecture notes/4_Neural Network implementation in Python.docx
+++ b/Course-2 Advanced Learning Algorithms/1_Neural Networks/lecture notes/4_Neural Network implementation in Python.docx
@@ -35,17 +35,32 @@
           <w:sz w:val="28"/>
           <w:szCs w:val="28"/>
         </w:rPr>
-        <w:t>Computing a1</w:t>
-      </w:r>
-    </w:p>
-    <w:p>
-      <w:r>
-        <w:rPr>
+        <w:t xml:space="preserve">Computing </w:t>
+      </w:r>
+      <w:r>
+        <w:rPr>
+          <w:sz w:val="28"/>
+          <w:szCs w:val="28"/>
+        </w:rPr>
+        <w:t xml:space="preserve">the activation function </w:t>
+      </w:r>
+      <w:r>
+        <w:rPr>
+          <w:sz w:val="28"/>
+          <w:szCs w:val="28"/>
+        </w:rPr>
+        <w:t>a1</w:t>
+      </w:r>
+    </w:p>
+    <w:p>
+      <w:r>
+        <w:rPr>
+          <w:noProof/>
           <w:lang w:val="en-US"/>
         </w:rPr>
         <w:drawing>
-          <wp:inline distT="0" distB="0" distL="0" distR="0" wp14:anchorId="54D08284" wp14:editId="4CAB39B6">
-            <wp:extent cx="6147303" cy="3048056"/>
+          <wp:inline distT="0" distB="0" distL="0" distR="0" wp14:anchorId="54D08284" wp14:editId="516B1110">
+            <wp:extent cx="5514109" cy="2734095"/>
             <wp:effectExtent l="0" t="0" r="0" b="0"/>
             <wp:docPr id="58" name="Picture 58" descr="Diagram, text&#10;&#10;Description automatically generated"/>
             <wp:cNvGraphicFramePr>
@@ -67,7 +82,7 @@
                   <pic:spPr>
                     <a:xfrm>
                       <a:off x="0" y="0"/>
-                      <a:ext cx="6173666" cy="3061128"/>
+                      <a:ext cx="5566717" cy="2760180"/>
                     </a:xfrm>
                     <a:prstGeom prst="rect">
                       <a:avLst/>
@@ -82,10 +97,13 @@
     </w:p>
     <w:p>
       <w:r>
+        <w:rPr>
+          <w:noProof/>
+        </w:rPr>
         <w:drawing>
-          <wp:inline distT="0" distB="0" distL="0" distR="0" wp14:anchorId="08EE0AF3" wp14:editId="6842BCA1">
-            <wp:extent cx="6264998" cy="2598038"/>
-            <wp:effectExtent l="0" t="0" r="0" b="5715"/>
+          <wp:inline distT="0" distB="0" distL="0" distR="0" wp14:anchorId="08EE0AF3" wp14:editId="548E8009">
+            <wp:extent cx="5513705" cy="2286484"/>
+            <wp:effectExtent l="0" t="0" r="0" b="0"/>
             <wp:docPr id="9" name="Picture 9"/>
             <wp:cNvGraphicFramePr>
               <a:graphicFrameLocks xmlns:a="http://schemas.openxmlformats.org/drawingml/2006/main" noChangeAspect="1"/>
@@ -106,7 +124,7 @@
                   <pic:spPr>
                     <a:xfrm>
                       <a:off x="0" y="0"/>
-                      <a:ext cx="6283580" cy="2605744"/>
+                      <a:ext cx="5565333" cy="2307894"/>
                     </a:xfrm>
                     <a:prstGeom prst="rect">
                       <a:avLst/>
@@ -119,7 +137,42 @@
         </w:drawing>
       </w:r>
     </w:p>
-    <w:p/>
+    <w:p>
+      <w:pPr>
+        <w:rPr>
+          <w:sz w:val="28"/>
+          <w:szCs w:val="28"/>
+        </w:rPr>
+      </w:pPr>
+      <w:r>
+        <w:rPr>
+          <w:sz w:val="28"/>
+          <w:szCs w:val="28"/>
+        </w:rPr>
+        <w:t xml:space="preserve">Computing </w:t>
+      </w:r>
+      <w:r>
+        <w:rPr>
+          <w:sz w:val="28"/>
+          <w:szCs w:val="28"/>
+        </w:rPr>
+        <w:t xml:space="preserve">the activation function </w:t>
+      </w:r>
+      <w:r>
+        <w:rPr>
+          <w:sz w:val="28"/>
+          <w:szCs w:val="28"/>
+        </w:rPr>
+        <w:t>a</w:t>
+      </w:r>
+      <w:r>
+        <w:rPr>
+          <w:sz w:val="28"/>
+          <w:szCs w:val="28"/>
+        </w:rPr>
+        <w:t>2</w:t>
+      </w:r>
+    </w:p>
     <w:p>
       <w:pPr>
         <w:rPr>
@@ -133,184 +186,10 @@
           <w:sz w:val="28"/>
           <w:szCs w:val="28"/>
         </w:rPr>
-        <w:lastRenderedPageBreak/>
-        <mc:AlternateContent>
-          <mc:Choice Requires="wpi">
-            <w:drawing>
-              <wp:anchor distT="0" distB="0" distL="114300" distR="114300" simplePos="0" relativeHeight="251661312" behindDoc="0" locked="0" layoutInCell="1" allowOverlap="1" wp14:anchorId="7F8543B6" wp14:editId="4C7DFA5E">
-                <wp:simplePos x="0" y="0"/>
-                <wp:positionH relativeFrom="column">
-                  <wp:posOffset>-229235</wp:posOffset>
-                </wp:positionH>
-                <wp:positionV relativeFrom="paragraph">
-                  <wp:posOffset>1051560</wp:posOffset>
-                </wp:positionV>
-                <wp:extent cx="244915" cy="316865"/>
-                <wp:effectExtent l="38100" t="50800" r="0" b="38735"/>
-                <wp:wrapNone/>
-                <wp:docPr id="13" name="Ink 13"/>
-                <wp:cNvGraphicFramePr/>
-                <a:graphic xmlns:a="http://schemas.openxmlformats.org/drawingml/2006/main">
-                  <a:graphicData uri="http://schemas.microsoft.com/office/word/2010/wordprocessingInk">
-                    <w14:contentPart bwMode="auto" r:id="rId6">
-                      <w14:nvContentPartPr>
-                        <w14:cNvContentPartPr/>
-                      </w14:nvContentPartPr>
-                      <w14:xfrm>
-                        <a:off x="0" y="0"/>
-                        <a:ext cx="244915" cy="316865"/>
-                      </w14:xfrm>
-                    </w14:contentPart>
-                  </a:graphicData>
-                </a:graphic>
-              </wp:anchor>
-            </w:drawing>
-          </mc:Choice>
-          <mc:Fallback>
-            <w:pict>
-              <v:shapetype w14:anchorId="04876B5F" id="_x0000_t75" coordsize="21600,21600" o:spt="75" o:preferrelative="t" path="m@4@5l@4@11@9@11@9@5xe" filled="f" stroked="f">
-                <v:stroke joinstyle="miter"/>
-                <v:formulas>
-                  <v:f eqn="if lineDrawn pixelLineWidth 0"/>
-                  <v:f eqn="sum @0 1 0"/>
-                  <v:f eqn="sum 0 0 @1"/>
-                  <v:f eqn="prod @2 1 2"/>
-                  <v:f eqn="prod @3 21600 pixelWidth"/>
-                  <v:f eqn="prod @3 21600 pixelHeight"/>
-                  <v:f eqn="sum @0 0 1"/>
-                  <v:f eqn="prod @6 1 2"/>
-                  <v:f eqn="prod @7 21600 pixelWidth"/>
-                  <v:f eqn="sum @8 21600 0"/>
-                  <v:f eqn="prod @7 21600 pixelHeight"/>
-                  <v:f eqn="sum @10 21600 0"/>
-                </v:formulas>
-                <v:path o:extrusionok="f" gradientshapeok="t" o:connecttype="rect"/>
-                <o:lock v:ext="edit" aspectratio="t"/>
-              </v:shapetype>
-              <v:shape id="Ink 13" o:spid="_x0000_s1026" type="#_x0000_t75" style="position:absolute;margin-left:-19.25pt;margin-top:81.6pt;width:21.75pt;height:27.35pt;z-index:251661312;visibility:visible;mso-wrap-style:square;mso-wrap-distance-left:9pt;mso-wrap-distance-top:0;mso-wrap-distance-right:9pt;mso-wrap-distance-bottom:0;mso-position-horizontal:absolute;mso-position-horizontal-relative:text;mso-position-vertical:absolute;mso-position-vertical-relative:text" o:gfxdata="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">
-                <v:imagedata r:id="rId7" o:title=""/>
-              </v:shape>
-            </w:pict>
-          </mc:Fallback>
-        </mc:AlternateContent>
-      </w:r>
-      <w:r>
-        <w:rPr>
-          <w:noProof/>
-          <w:sz w:val="28"/>
-          <w:szCs w:val="28"/>
-        </w:rPr>
-        <mc:AlternateContent>
-          <mc:Choice Requires="wpi">
-            <w:drawing>
-              <wp:anchor distT="0" distB="0" distL="114300" distR="114300" simplePos="0" relativeHeight="251659264" behindDoc="0" locked="0" layoutInCell="1" allowOverlap="1" wp14:anchorId="50A542F4" wp14:editId="58DC262E">
-                <wp:simplePos x="0" y="0"/>
-                <wp:positionH relativeFrom="column">
-                  <wp:posOffset>2933700</wp:posOffset>
-                </wp:positionH>
-                <wp:positionV relativeFrom="paragraph">
-                  <wp:posOffset>3099435</wp:posOffset>
-                </wp:positionV>
-                <wp:extent cx="146050" cy="145915"/>
-                <wp:effectExtent l="50800" t="38100" r="6350" b="32385"/>
-                <wp:wrapNone/>
-                <wp:docPr id="11" name="Ink 11"/>
-                <wp:cNvGraphicFramePr/>
-                <a:graphic xmlns:a="http://schemas.openxmlformats.org/drawingml/2006/main">
-                  <a:graphicData uri="http://schemas.microsoft.com/office/word/2010/wordprocessingInk">
-                    <w14:contentPart bwMode="auto" r:id="rId8">
-                      <w14:nvContentPartPr>
-                        <w14:cNvContentPartPr/>
-                      </w14:nvContentPartPr>
-                      <w14:xfrm>
-                        <a:off x="0" y="0"/>
-                        <a:ext cx="146050" cy="145915"/>
-                      </w14:xfrm>
-                    </w14:contentPart>
-                  </a:graphicData>
-                </a:graphic>
-              </wp:anchor>
-            </w:drawing>
-          </mc:Choice>
-          <mc:Fallback>
-            <w:pict>
-              <v:shape w14:anchorId="1DD61714" id="Ink 11" o:spid="_x0000_s1026" type="#_x0000_t75" style="position:absolute;margin-left:229.8pt;margin-top:242.85pt;width:13.9pt;height:13.95pt;z-index:251659264;visibility:visible;mso-wrap-style:square;mso-wrap-distance-left:9pt;mso-wrap-distance-top:0;mso-wrap-distance-right:9pt;mso-wrap-distance-bottom:0;mso-position-horizontal:absolute;mso-position-horizontal-relative:text;mso-position-vertical:absolute;mso-position-vertical-relative:text" o:gfxdata="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">
-                <v:imagedata r:id="rId9" o:title=""/>
-              </v:shape>
-            </w:pict>
-          </mc:Fallback>
-        </mc:AlternateContent>
-      </w:r>
-      <w:r>
-        <w:rPr>
-          <w:noProof/>
-          <w:sz w:val="28"/>
-          <w:szCs w:val="28"/>
-        </w:rPr>
-        <mc:AlternateContent>
-          <mc:Choice Requires="wpi">
-            <w:drawing>
-              <wp:anchor distT="0" distB="0" distL="114300" distR="114300" simplePos="0" relativeHeight="251660288" behindDoc="0" locked="0" layoutInCell="1" allowOverlap="1" wp14:anchorId="6C816650" wp14:editId="10B1A5E1">
-                <wp:simplePos x="0" y="0"/>
-                <wp:positionH relativeFrom="column">
-                  <wp:posOffset>2793365</wp:posOffset>
-                </wp:positionH>
-                <wp:positionV relativeFrom="paragraph">
-                  <wp:posOffset>2827655</wp:posOffset>
-                </wp:positionV>
-                <wp:extent cx="234315" cy="151920"/>
-                <wp:effectExtent l="38100" t="38100" r="32385" b="38735"/>
-                <wp:wrapNone/>
-                <wp:docPr id="12" name="Ink 12"/>
-                <wp:cNvGraphicFramePr/>
-                <a:graphic xmlns:a="http://schemas.openxmlformats.org/drawingml/2006/main">
-                  <a:graphicData uri="http://schemas.microsoft.com/office/word/2010/wordprocessingInk">
-                    <w14:contentPart bwMode="auto" r:id="rId10">
-                      <w14:nvContentPartPr>
-                        <w14:cNvContentPartPr/>
-                      </w14:nvContentPartPr>
-                      <w14:xfrm>
-                        <a:off x="0" y="0"/>
-                        <a:ext cx="234315" cy="151920"/>
-                      </w14:xfrm>
-                    </w14:contentPart>
-                  </a:graphicData>
-                </a:graphic>
-              </wp:anchor>
-            </w:drawing>
-          </mc:Choice>
-          <mc:Fallback>
-            <w:pict>
-              <v:shape w14:anchorId="37155D5A" id="Ink 12" o:spid="_x0000_s1026" type="#_x0000_t75" style="position:absolute;margin-left:218.75pt;margin-top:221.45pt;width:20.85pt;height:14.35pt;z-index:251660288;visibility:visible;mso-wrap-style:square;mso-wrap-distance-left:9pt;mso-wrap-distance-top:0;mso-wrap-distance-right:9pt;mso-wrap-distance-bottom:0;mso-position-horizontal:absolute;mso-position-horizontal-relative:text;mso-position-vertical:absolute;mso-position-vertical-relative:text" o:gfxdata="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">
-                <v:imagedata r:id="rId11" o:title=""/>
-              </v:shape>
-            </w:pict>
-          </mc:Fallback>
-        </mc:AlternateContent>
-      </w:r>
-      <w:r>
-        <w:rPr>
-          <w:sz w:val="28"/>
-          <w:szCs w:val="28"/>
-        </w:rPr>
-        <w:t>Computing a</w:t>
-      </w:r>
-      <w:r>
-        <w:rPr>
-          <w:sz w:val="28"/>
-          <w:szCs w:val="28"/>
-        </w:rPr>
-        <w:t>2</w:t>
-      </w:r>
-      <w:r>
-        <w:rPr>
-          <w:sz w:val="28"/>
-          <w:szCs w:val="28"/>
-        </w:rPr>
         <w:drawing>
-          <wp:inline distT="0" distB="0" distL="0" distR="0" wp14:anchorId="4CF1329E" wp14:editId="71A1B1B7">
-            <wp:extent cx="6146800" cy="2985550"/>
-            <wp:effectExtent l="0" t="0" r="0" b="0"/>
+          <wp:inline distT="0" distB="0" distL="0" distR="0" wp14:anchorId="4CF1329E" wp14:editId="1A2123AD">
+            <wp:extent cx="5799972" cy="2817091"/>
+            <wp:effectExtent l="0" t="0" r="4445" b="2540"/>
             <wp:docPr id="1" name="Picture 1" descr="Text&#10;&#10;Description automatically generated"/>
             <wp:cNvGraphicFramePr>
               <a:graphicFrameLocks xmlns:a="http://schemas.openxmlformats.org/drawingml/2006/main" noChangeAspect="1"/>
@@ -323,7 +202,7 @@
                     <pic:cNvPicPr/>
                   </pic:nvPicPr>
                   <pic:blipFill>
-                    <a:blip r:embed="rId12"/>
+                    <a:blip r:embed="rId6"/>
                     <a:stretch>
                       <a:fillRect/>
                     </a:stretch>
@@ -331,7 +210,7 @@
                   <pic:spPr>
                     <a:xfrm>
                       <a:off x="0" y="0"/>
-                      <a:ext cx="6168940" cy="2996303"/>
+                      <a:ext cx="6044013" cy="2935623"/>
                     </a:xfrm>
                     <a:prstGeom prst="rect">
                       <a:avLst/>
@@ -362,6 +241,7 @@
           <w:color w:val="FF0000"/>
           <w:highlight w:val="yellow"/>
         </w:rPr>
+        <w:lastRenderedPageBreak/>
         <w:t xml:space="preserve">General Implementation of </w:t>
       </w:r>
       <w:r>
@@ -384,6 +264,7 @@
       </w:pPr>
       <w:r>
         <w:rPr>
+          <w:noProof/>
           <w:sz w:val="28"/>
           <w:szCs w:val="28"/>
         </w:rPr>
@@ -403,7 +284,7 @@
                     <pic:cNvPicPr/>
                   </pic:nvPicPr>
                   <pic:blipFill>
-                    <a:blip r:embed="rId13"/>
+                    <a:blip r:embed="rId7"/>
                     <a:stretch>
                       <a:fillRect/>
                     </a:stretch>
@@ -431,6 +312,104 @@
           <w:szCs w:val="28"/>
         </w:rPr>
       </w:pPr>
+      <w:r>
+        <w:rPr>
+          <w:sz w:val="28"/>
+          <w:szCs w:val="28"/>
+        </w:rPr>
+        <w:t>d</w:t>
+      </w:r>
+      <w:r>
+        <w:rPr>
+          <w:sz w:val="28"/>
+          <w:szCs w:val="28"/>
+        </w:rPr>
+        <w:t xml:space="preserve">ef dense() </w:t>
+      </w:r>
+      <w:r>
+        <w:rPr>
+          <w:sz w:val="28"/>
+          <w:szCs w:val="28"/>
+        </w:rPr>
+        <w:sym w:font="Wingdings" w:char="F0E0"/>
+      </w:r>
+      <w:r>
+        <w:rPr>
+          <w:sz w:val="28"/>
+          <w:szCs w:val="28"/>
+        </w:rPr>
+        <w:t xml:space="preserve"> A single layer in the neural network</w:t>
+      </w:r>
+    </w:p>
+    <w:p>
+      <w:pPr>
+        <w:rPr>
+          <w:sz w:val="28"/>
+          <w:szCs w:val="28"/>
+        </w:rPr>
+      </w:pPr>
+      <w:proofErr w:type="spellStart"/>
+      <w:r>
+        <w:rPr>
+          <w:sz w:val="28"/>
+          <w:szCs w:val="28"/>
+        </w:rPr>
+        <w:t>a_in</w:t>
+      </w:r>
+      <w:proofErr w:type="spellEnd"/>
+      <w:r>
+        <w:rPr>
+          <w:sz w:val="28"/>
+          <w:szCs w:val="28"/>
+        </w:rPr>
+        <w:t xml:space="preserve"> from the previous layer || </w:t>
+      </w:r>
+      <w:proofErr w:type="spellStart"/>
+      <w:r>
+        <w:rPr>
+          <w:sz w:val="28"/>
+          <w:szCs w:val="28"/>
+        </w:rPr>
+        <w:t>W,b</w:t>
+      </w:r>
+      <w:proofErr w:type="spellEnd"/>
+      <w:r>
+        <w:rPr>
+          <w:sz w:val="28"/>
+          <w:szCs w:val="28"/>
+        </w:rPr>
+        <w:t xml:space="preserve"> in the present layer</w:t>
+      </w:r>
+    </w:p>
+    <w:p>
+      <w:pPr>
+        <w:rPr>
+          <w:sz w:val="28"/>
+          <w:szCs w:val="28"/>
+        </w:rPr>
+      </w:pPr>
+      <w:r>
+        <w:rPr>
+          <w:sz w:val="28"/>
+          <w:szCs w:val="28"/>
+        </w:rPr>
+        <w:t xml:space="preserve">Loops </w:t>
+      </w:r>
+      <w:r>
+        <w:rPr>
+          <w:sz w:val="28"/>
+          <w:szCs w:val="28"/>
+        </w:rPr>
+        <w:t>through all the units in that hidden layer</w:t>
+      </w:r>
+    </w:p>
+    <w:p>
+      <w:pPr>
+        <w:rPr>
+          <w:sz w:val="28"/>
+          <w:szCs w:val="28"/>
+        </w:rPr>
+      </w:pPr>
     </w:p>
     <w:p>
       <w:pPr>
@@ -459,96 +438,50 @@
           <w:sz w:val="28"/>
           <w:szCs w:val="28"/>
         </w:rPr>
-        <w:t>a</w:t>
-      </w:r>
-      <w:r>
-        <w:rPr>
-          <w:sz w:val="28"/>
-          <w:szCs w:val="28"/>
-        </w:rPr>
-        <w:t xml:space="preserve">2 output </w:t>
-      </w:r>
-      <w:r>
-        <w:rPr>
-          <w:sz w:val="28"/>
-          <w:szCs w:val="28"/>
-        </w:rPr>
-        <w:t>is fed into a</w:t>
-      </w:r>
-      <w:r>
-        <w:rPr>
-          <w:sz w:val="28"/>
-          <w:szCs w:val="28"/>
-        </w:rPr>
-        <w:t>3</w:t>
-      </w:r>
-      <w:r>
-        <w:rPr>
-          <w:sz w:val="28"/>
-          <w:szCs w:val="28"/>
-        </w:rPr>
-        <w:t xml:space="preserve"> = dense(a</w:t>
-      </w:r>
-      <w:r>
-        <w:rPr>
-          <w:sz w:val="28"/>
-          <w:szCs w:val="28"/>
-        </w:rPr>
-        <w:t>2</w:t>
-      </w:r>
-      <w:r>
-        <w:rPr>
-          <w:sz w:val="28"/>
-          <w:szCs w:val="28"/>
-        </w:rPr>
-        <w:t>, W</w:t>
-      </w:r>
-      <w:r>
-        <w:rPr>
-          <w:sz w:val="28"/>
-          <w:szCs w:val="28"/>
-        </w:rPr>
-        <w:t>3</w:t>
-      </w:r>
-      <w:r>
-        <w:rPr>
-          <w:sz w:val="28"/>
-          <w:szCs w:val="28"/>
-        </w:rPr>
-        <w:t>, b</w:t>
-      </w:r>
-      <w:r>
-        <w:rPr>
-          <w:sz w:val="28"/>
-          <w:szCs w:val="28"/>
-        </w:rPr>
-        <w:t>3</w:t>
-      </w:r>
-      <w:r>
-        <w:rPr>
-          <w:sz w:val="28"/>
-          <w:szCs w:val="28"/>
-        </w:rPr>
-        <w:t>)</w:t>
-      </w:r>
-    </w:p>
-    <w:p>
-      <w:pPr>
-        <w:rPr>
-          <w:sz w:val="28"/>
-          <w:szCs w:val="28"/>
-        </w:rPr>
-      </w:pPr>
-    </w:p>
-    <w:p>
-      <w:pPr>
-        <w:rPr>
-          <w:sz w:val="28"/>
-          <w:szCs w:val="28"/>
-        </w:rPr>
-      </w:pPr>
-      <w:r>
-        <w:rPr>
+        <w:t>a2 output is fed into a3 = dense(a2, W3, b3)</w:t>
+      </w:r>
+      <w:r>
+        <w:rPr>
+          <w:sz w:val="28"/>
+          <w:szCs w:val="28"/>
+        </w:rPr>
+        <w:br/>
+        <w:t>a3 output is fed into a4 = dense(a3, W4, b4)</w:t>
+      </w:r>
+    </w:p>
+    <w:p>
+      <w:pPr>
+        <w:rPr>
+          <w:sz w:val="28"/>
+          <w:szCs w:val="28"/>
+        </w:rPr>
+      </w:pPr>
+    </w:p>
+    <w:p>
+      <w:pPr>
+        <w:rPr>
+          <w:sz w:val="28"/>
+          <w:szCs w:val="28"/>
+        </w:rPr>
+      </w:pPr>
+      <w:r>
+        <w:rPr>
+          <w:sz w:val="28"/>
+          <w:szCs w:val="28"/>
+        </w:rPr>
+        <w:t>Our example consists only 1 hidden layer, But in RHS it is mentioned nearly to 4 hidden layer.</w:t>
+      </w:r>
+    </w:p>
+    <w:p>
+      <w:pPr>
+        <w:rPr>
+          <w:sz w:val="28"/>
+          <w:szCs w:val="28"/>
+        </w:rPr>
+      </w:pPr>
+      <w:r>
+        <w:rPr>
+          <w:noProof/>
           <w:sz w:val="28"/>
           <w:szCs w:val="28"/>
         </w:rPr>
@@ -568,7 +501,7 @@
                     <pic:cNvPicPr/>
                   </pic:nvPicPr>
                   <pic:blipFill>
-                    <a:blip r:embed="rId14"/>
+                    <a:blip r:embed="rId8"/>
                     <a:stretch>
                       <a:fillRect/>
                     </a:stretch>
@@ -596,12 +529,208 @@
           <w:szCs w:val="28"/>
         </w:rPr>
       </w:pPr>
-      <w:r>
-        <w:rPr>
-          <w:sz w:val="28"/>
-          <w:szCs w:val="28"/>
+    </w:p>
+    <w:p>
+      <w:pPr>
+        <w:rPr>
+          <w:sz w:val="28"/>
+          <w:szCs w:val="28"/>
+        </w:rPr>
+      </w:pPr>
+    </w:p>
+    <w:p>
+      <w:pPr>
+        <w:rPr>
+          <w:sz w:val="28"/>
+          <w:szCs w:val="28"/>
+        </w:rPr>
+      </w:pPr>
+    </w:p>
+    <w:p>
+      <w:pPr>
+        <w:rPr>
+          <w:sz w:val="28"/>
+          <w:szCs w:val="28"/>
+        </w:rPr>
+      </w:pPr>
+    </w:p>
+    <w:p>
+      <w:pPr>
+        <w:rPr>
+          <w:sz w:val="28"/>
+          <w:szCs w:val="28"/>
+        </w:rPr>
+      </w:pPr>
+    </w:p>
+    <w:p>
+      <w:pPr>
+        <w:rPr>
+          <w:sz w:val="28"/>
+          <w:szCs w:val="28"/>
+        </w:rPr>
+      </w:pPr>
+    </w:p>
+    <w:p>
+      <w:pPr>
+        <w:rPr>
+          <w:sz w:val="28"/>
+          <w:szCs w:val="28"/>
+        </w:rPr>
+      </w:pPr>
+    </w:p>
+    <w:p>
+      <w:pPr>
+        <w:rPr>
+          <w:sz w:val="28"/>
+          <w:szCs w:val="28"/>
+        </w:rPr>
+      </w:pPr>
+    </w:p>
+    <w:p>
+      <w:pPr>
+        <w:rPr>
+          <w:sz w:val="28"/>
+          <w:szCs w:val="28"/>
+        </w:rPr>
+      </w:pPr>
+    </w:p>
+    <w:p>
+      <w:pPr>
+        <w:pStyle w:val="Heading1"/>
+        <w:rPr>
+          <w:rFonts w:ascii="Helvetica" w:hAnsi="Helvetica"/>
+          <w:b/>
+          <w:bCs/>
+          <w:color w:val="FF0000"/>
+          <w:lang w:val="en-US"/>
+        </w:rPr>
+      </w:pPr>
+      <w:r>
+        <w:rPr>
+          <w:rFonts w:ascii="Helvetica" w:hAnsi="Helvetica"/>
+          <w:b/>
+          <w:bCs/>
+          <w:color w:val="FF0000"/>
+          <w:highlight w:val="yellow"/>
+          <w:lang w:val="en-US"/>
         </w:rPr>
         <w:lastRenderedPageBreak/>
+        <w:t xml:space="preserve">LAB </w:t>
+      </w:r>
+      <w:r>
+        <w:rPr>
+          <w:rFonts w:ascii="Helvetica" w:hAnsi="Helvetica"/>
+          <w:b/>
+          <w:bCs/>
+          <w:color w:val="FF0000"/>
+          <w:highlight w:val="yellow"/>
+          <w:lang w:val="en-US"/>
+        </w:rPr>
+        <w:sym w:font="Wingdings" w:char="F0E0"/>
+      </w:r>
+      <w:r>
+        <w:rPr>
+          <w:rFonts w:ascii="Helvetica" w:hAnsi="Helvetica"/>
+          <w:b/>
+          <w:bCs/>
+          <w:color w:val="FF0000"/>
+          <w:highlight w:val="yellow"/>
+          <w:lang w:val="en-US"/>
+        </w:rPr>
+        <w:t xml:space="preserve"> Coffee Roasting </w:t>
+      </w:r>
+      <w:r>
+        <w:rPr>
+          <w:rFonts w:ascii="Helvetica" w:hAnsi="Helvetica"/>
+          <w:b/>
+          <w:bCs/>
+          <w:color w:val="FF0000"/>
+          <w:highlight w:val="yellow"/>
+          <w:lang w:val="en-US"/>
+        </w:rPr>
+        <w:t xml:space="preserve">in </w:t>
+      </w:r>
+      <w:proofErr w:type="spellStart"/>
+      <w:r>
+        <w:rPr>
+          <w:rFonts w:ascii="Helvetica" w:hAnsi="Helvetica"/>
+          <w:b/>
+          <w:bCs/>
+          <w:color w:val="FF0000"/>
+          <w:highlight w:val="yellow"/>
+          <w:lang w:val="en-US"/>
+        </w:rPr>
+        <w:t>Numpy</w:t>
+      </w:r>
+      <w:proofErr w:type="spellEnd"/>
+    </w:p>
+    <w:p>
+      <w:pPr>
+        <w:rPr>
+          <w:rFonts w:cstheme="minorHAnsi"/>
+          <w:sz w:val="28"/>
+          <w:szCs w:val="28"/>
+          <w:lang w:val="en-US"/>
+        </w:rPr>
+      </w:pPr>
+      <w:r>
+        <w:rPr>
+          <w:rFonts w:cstheme="minorHAnsi"/>
+          <w:sz w:val="28"/>
+          <w:szCs w:val="28"/>
+          <w:lang w:val="en-US"/>
+        </w:rPr>
+        <w:t xml:space="preserve">Refer </w:t>
+      </w:r>
+      <w:r>
+        <w:rPr>
+          <w:rFonts w:cstheme="minorHAnsi"/>
+          <w:sz w:val="28"/>
+          <w:szCs w:val="28"/>
+          <w:lang w:val="en-US"/>
+        </w:rPr>
+        <w:t>2_CoffeeRoasting_</w:t>
+      </w:r>
+      <w:r>
+        <w:rPr>
+          <w:rFonts w:cstheme="minorHAnsi"/>
+          <w:sz w:val="28"/>
+          <w:szCs w:val="28"/>
+          <w:lang w:val="en-US"/>
+        </w:rPr>
+        <w:t>Numpy</w:t>
+      </w:r>
+      <w:r>
+        <w:rPr>
+          <w:rFonts w:cstheme="minorHAnsi"/>
+          <w:sz w:val="28"/>
+          <w:szCs w:val="28"/>
+          <w:lang w:val="en-US"/>
+        </w:rPr>
+        <w:t>.ipynb</w:t>
+      </w:r>
+    </w:p>
+    <w:p>
+      <w:pPr>
+        <w:rPr>
+          <w:sz w:val="28"/>
+          <w:szCs w:val="28"/>
+        </w:rPr>
+      </w:pPr>
+    </w:p>
+    <w:p>
+      <w:pPr>
+        <w:rPr>
+          <w:sz w:val="28"/>
+          <w:szCs w:val="28"/>
+        </w:rPr>
+      </w:pPr>
+      <w:r>
+        <w:rPr>
+          <w:noProof/>
+          <w:sz w:val="28"/>
+          <w:szCs w:val="28"/>
+        </w:rPr>
         <w:drawing>
           <wp:inline distT="0" distB="0" distL="0" distR="0" wp14:anchorId="3F7C6B9C" wp14:editId="4C1CDC01">
             <wp:extent cx="5731510" cy="1768475"/>
@@ -618,7 +747,7 @@
                     <pic:cNvPicPr/>
                   </pic:nvPicPr>
                   <pic:blipFill>
-                    <a:blip r:embed="rId15"/>
+                    <a:blip r:embed="rId9"/>
                     <a:stretch>
                       <a:fillRect/>
                     </a:stretch>
@@ -647,6 +776,7 @@
       </w:r>
       <w:r>
         <w:rPr>
+          <w:noProof/>
           <w:sz w:val="28"/>
           <w:szCs w:val="28"/>
         </w:rPr>
@@ -666,7 +796,7 @@
                     <pic:cNvPicPr/>
                   </pic:nvPicPr>
                   <pic:blipFill>
-                    <a:blip r:embed="rId16"/>
+                    <a:blip r:embed="rId10"/>
                     <a:stretch>
                       <a:fillRect/>
                     </a:stretch>
@@ -696,6 +826,7 @@
       </w:pPr>
       <w:r>
         <w:rPr>
+          <w:noProof/>
           <w:sz w:val="28"/>
           <w:szCs w:val="28"/>
         </w:rPr>
@@ -715,7 +846,7 @@
                     <pic:cNvPicPr/>
                   </pic:nvPicPr>
                   <pic:blipFill>
-                    <a:blip r:embed="rId17"/>
+                    <a:blip r:embed="rId11"/>
                     <a:stretch>
                       <a:fillRect/>
                     </a:stretch>
@@ -753,6 +884,7 @@
       </w:pPr>
       <w:r>
         <w:rPr>
+          <w:noProof/>
           <w:sz w:val="28"/>
           <w:szCs w:val="28"/>
         </w:rPr>
@@ -772,7 +904,7 @@
                     <pic:cNvPicPr/>
                   </pic:nvPicPr>
                   <pic:blipFill>
-                    <a:blip r:embed="rId18"/>
+                    <a:blip r:embed="rId12"/>
                     <a:stretch>
                       <a:fillRect/>
                     </a:stretch>
@@ -1297,95 +1429,6 @@
 </w:styles>
 </file>
 
-<file path=word/ink/ink1.xml><?xml version="1.0" encoding="utf-8"?>
-<inkml:ink xmlns:inkml="http://www.w3.org/2003/InkML">
-  <inkml:definitions>
-    <inkml:context xml:id="ctx0">
-      <inkml:inkSource xml:id="inkSrc0">
-        <inkml:traceFormat>
-          <inkml:channel name="X" type="integer" min="-2.14748E9" max="2.14748E9" units="cm"/>
-          <inkml:channel name="Y" type="integer" min="-2.14748E9" max="2.14748E9" units="cm"/>
-          <inkml:channel name="F" type="integer" max="32767" units="dev"/>
-        </inkml:traceFormat>
-        <inkml:channelProperties>
-          <inkml:channelProperty channel="X" name="resolution" value="1000" units="1/cm"/>
-          <inkml:channelProperty channel="Y" name="resolution" value="1000" units="1/cm"/>
-          <inkml:channelProperty channel="F" name="resolution" value="0" units="1/dev"/>
-        </inkml:channelProperties>
-      </inkml:inkSource>
-      <inkml:timestamp xml:id="ts0" timeString="2022-09-18T09:36:33.908"/>
-    </inkml:context>
-    <inkml:brush xml:id="br0">
-      <inkml:brushProperty name="width" value="0.08571" units="cm"/>
-      <inkml:brushProperty name="height" value="0.08571" units="cm"/>
-    </inkml:brush>
-  </inkml:definitions>
-  <inkml:trace contextRef="#ctx0" brushRef="#br0">98 496 6854,'2'-12'2129,"0"3"-1591,-2 9 2017,0 0-1783,3-16 69,-2 10-35,2-11-222,-3 15 558,0 1-1142,0 7 11,5 5-11,5 10 11,9 7 12,6 3-1,5 5-22,3 1 0,1-1 0,2 0 11,-1-3-11,-2 0 0,-2-3-11,-3-3-11,-5-5-325,-3-4-337,-3-6-783,-6-4-382,-2-2 269,-3-4-1737,-3 0 3317,-1-2 0,-1 0 0,-1 0 0</inkml:trace>
-  <inkml:trace contextRef="#ctx0" brushRef="#br0" timeOffset="317">458 515 13835,'-37'6'504,"3"4"-381,18 12-56,-1 5-4218,-4 3 4185,0 4 22,-1 2 826,-1 0-871,2-1-8638,-13 15 8627,21-27 0,-8 8 0,21-31 0</inkml:trace>
-  <inkml:trace contextRef="#ctx0" brushRef="#br0" timeOffset="1400">510 514 8131,'-5'-9'2499,"1"2"-1872,4 7 606,0 0-1143,-4-6-34,1 4 695,-15 10-471,5 6-11,-11 14-1,5-4-33,-3 2-55,-1 0-57,-1 3 57,0 1-68,-2 0-45,1-1 11,1-2-55,0-2 44,4-4-67,0-1 34,3-4-12,1-3 23,4-3-23,2-4-22,3-1-291,4-4-852,1 0-3216,2-1 4359,7-2 0,-5 2 0,5-3 0</inkml:trace>
-  <inkml:trace contextRef="#ctx0" brushRef="#br0" timeOffset="2149">25 193 8557,'-8'-10'2913,"2"2"-2195,6 8 357,0 0-582,-5 0-325,4 0 34,-4 0 134,5 0 0,0 1 538,60-1-818,-19 1-56,55-4 11,-33-3-11,3-2 0,-1-3-795,-6 3-1133,-4 0-447,-7 4-1524,-11 0 3899,-8 4 0,-15-1 0,-7 1 0</inkml:trace>
-  <inkml:trace contextRef="#ctx0" brushRef="#br0" timeOffset="2639">462 17 15000,'-5'-9'493,"1"2"-482,4 7 90,0 0 33,8 0-33,5 0-22,10 2-79,4 0 22,1 4-22,0 1 0,-1 1-22,-5 2 22,-3 1 0,-5 2-23,-5 1 23,-4 1 0,-2 3 11,-3 2 12,-10 3 66,-6 5-89,-15 0 0,-2 2-56,-1-3-616,5-4-907,6-5-281,8-3-886,8-6 2746,4-3 0,3-2 0,0-4 0</inkml:trace>
-</inkml:ink>
-</file>
-
-<file path=word/ink/ink2.xml><?xml version="1.0" encoding="utf-8"?>
-<inkml:ink xmlns:inkml="http://www.w3.org/2003/InkML">
-  <inkml:definitions>
-    <inkml:context xml:id="ctx0">
-      <inkml:inkSource xml:id="inkSrc0">
-        <inkml:traceFormat>
-          <inkml:channel name="X" type="integer" min="-2.14748E9" max="2.14748E9" units="cm"/>
-          <inkml:channel name="Y" type="integer" min="-2.14748E9" max="2.14748E9" units="cm"/>
-          <inkml:channel name="F" type="integer" max="32767" units="dev"/>
-        </inkml:traceFormat>
-        <inkml:channelProperties>
-          <inkml:channelProperty channel="X" name="resolution" value="1000" units="1/cm"/>
-          <inkml:channelProperty channel="Y" name="resolution" value="1000" units="1/cm"/>
-          <inkml:channelProperty channel="F" name="resolution" value="0" units="1/dev"/>
-        </inkml:channelProperties>
-      </inkml:inkSource>
-      <inkml:timestamp xml:id="ts0" timeString="2022-09-18T09:34:29.430"/>
-    </inkml:context>
-    <inkml:brush xml:id="br0">
-      <inkml:brushProperty name="width" value="0.08571" units="cm"/>
-      <inkml:brushProperty name="height" value="0.08571" units="cm"/>
-      <inkml:brushProperty name="color" value="#00A0D7"/>
-    </inkml:brush>
-  </inkml:definitions>
-  <inkml:trace contextRef="#ctx0" brushRef="#br0">50 10 14036,'3'-6'314,"-1"2"-213,-2 6 22,0 7 11,0 6 1,0 8-23,0 5-22,-4 1-23,0 2 23,-5-2 22,1-3-11,0-2-45,1-6 22,2-3 12,1-5 10,1-6 24,2-2 582,0-2-628,7 0 1,6-2-46,11-3-33,8-3 23,4-4-23,4 2 0,1-1-191,-1 1-358,-1 2-549,-3 1-235,-3 2-539,-6 2-380,-4 2 2252,-7 0 0,-7 1 0,-4 0 0</inkml:trace>
-  <inkml:trace contextRef="#ctx0" brushRef="#br0" timeOffset="366">295 86 9991,'-5'-7'2286,"1"0"-1154,4 15-930,-1 4 22,1 8 78,-1 4-134,1 2-34,0 2-33,0 0-11,-1 0-68,0-4 12,-1-3 11,1-4-23,0-4 0,1-1 12,-2-4-34,1 0-269,0-1-671,-2 0-551,-1 3-929,-1 0 2420,-3 1 0,4-4 0,0-3 0</inkml:trace>
-</inkml:ink>
-</file>
-
-<file path=word/ink/ink3.xml><?xml version="1.0" encoding="utf-8"?>
-<inkml:ink xmlns:inkml="http://www.w3.org/2003/InkML">
-  <inkml:definitions>
-    <inkml:context xml:id="ctx0">
-      <inkml:inkSource xml:id="inkSrc0">
-        <inkml:traceFormat>
-          <inkml:channel name="X" type="integer" min="-2.14748E9" max="2.14748E9" units="cm"/>
-          <inkml:channel name="Y" type="integer" min="-2.14748E9" max="2.14748E9" units="cm"/>
-          <inkml:channel name="F" type="integer" max="32767" units="dev"/>
-        </inkml:traceFormat>
-        <inkml:channelProperties>
-          <inkml:channelProperty channel="X" name="resolution" value="1000" units="1/cm"/>
-          <inkml:channelProperty channel="Y" name="resolution" value="1000" units="1/cm"/>
-          <inkml:channelProperty channel="F" name="resolution" value="0" units="1/dev"/>
-        </inkml:channelProperties>
-      </inkml:inkSource>
-      <inkml:timestamp xml:id="ts0" timeString="2022-09-18T09:34:27.861"/>
-    </inkml:context>
-    <inkml:brush xml:id="br0">
-      <inkml:brushProperty name="width" value="0.08571" units="cm"/>
-      <inkml:brushProperty name="height" value="0.08571" units="cm"/>
-      <inkml:brushProperty name="color" value="#00A0D7"/>
-    </inkml:brush>
-  </inkml:definitions>
-  <inkml:trace contextRef="#ctx0" brushRef="#br0">10 329 9185,'-5'2'2061,"1"0"1524,4-2-3573,9-4 56,4 1-24,10-5-21,5 2-23,1 1-34,0-2-415,-4 3-694,-2-1-290,-5 2-305,-4 1 1738,-3-1 0,-5 2 0,-2-1 0</inkml:trace>
-  <inkml:trace contextRef="#ctx0" brushRef="#br0" timeOffset="811">398 92 13880,'2'-23'963,"0"3"-919,-2 16 13,0 0-23,4-2-34,3 0 0,6-1 45,3 0-23,4 1-22,1 1-34,0 3-22,0 1-12,-3 1-55,-2 2 90,-4 6 33,-5 4 11,-3 7-11,-3 0 247,-62 54-213,39-46-1,-45 35 90,58-60 113,4-1-24,2-1 57,2 0-190,8 0-79,5 0 0,8 0-12,4 0 1,0 0 0,1 3-67,0 3-34,-2 6-202,-2 5-22,-3 1 33,-4 1 191,-3-1 0,-4 0 56,-4-2 22,-2-2 34,-1-1 11,-3-3 23,-7 1 78,-31-1-78,14-4 10,-17-1-10,28-5-34,5 0-325,3-4-807,5-2-1478,0-1-1737,3 0 4347,-1 3 0,1 1 0,0 1 0</inkml:trace>
-</inkml:ink>
-</file>
-
 <file path=word/theme/theme1.xml><?xml version="1.0" encoding="utf-8"?>
 <a:theme xmlns:a="http://schemas.openxmlformats.org/drawingml/2006/main" name="Office Theme">
   <a:themeElements>

</xml_diff>